<commit_message>
Added Manual test cases for Server
</commit_message>
<xml_diff>
--- a/Testing.docx
+++ b/Testing.docx
@@ -1,6 +1,6 @@
 
 <file path=word/document.xml><?xml version="1.0" encoding="utf-8"?>
-<w:document xmlns:wpc="http://schemas.microsoft.com/office/word/2010/wordprocessingCanvas" xmlns:mc="http://schemas.openxmlformats.org/markup-compatibility/2006" xmlns:o="urn:schemas-microsoft-com:office:office" xmlns:r="http://schemas.openxmlformats.org/officeDocument/2006/relationships" xmlns:m="http://schemas.openxmlformats.org/officeDocument/2006/math" xmlns:v="urn:schemas-microsoft-com:vml" xmlns:wp14="http://schemas.microsoft.com/office/word/2010/wordprocessingDrawing" xmlns:wp="http://schemas.openxmlformats.org/drawingml/2006/wordprocessingDrawing" xmlns:w10="urn:schemas-microsoft-com:office:word" xmlns:w="http://schemas.openxmlformats.org/wordprocessingml/2006/main" xmlns:w14="http://schemas.microsoft.com/office/word/2010/wordml" xmlns:w15="http://schemas.microsoft.com/office/word/2012/wordml" xmlns:wpg="http://schemas.microsoft.com/office/word/2010/wordprocessingGroup" xmlns:wpi="http://schemas.microsoft.com/office/word/2010/wordprocessingInk" xmlns:wne="http://schemas.microsoft.com/office/word/2006/wordml" xmlns:wps="http://schemas.microsoft.com/office/word/2010/wordprocessingShape" mc:Ignorable="w14 w15 wp14">
+<w:document xmlns:wpc="http://schemas.microsoft.com/office/word/2010/wordprocessingCanvas" xmlns:mo="http://schemas.microsoft.com/office/mac/office/2008/main" xmlns:mc="http://schemas.openxmlformats.org/markup-compatibility/2006" xmlns:mv="urn:schemas-microsoft-com:mac:vml" xmlns:o="urn:schemas-microsoft-com:office:office" xmlns:r="http://schemas.openxmlformats.org/officeDocument/2006/relationships" xmlns:m="http://schemas.openxmlformats.org/officeDocument/2006/math" xmlns:v="urn:schemas-microsoft-com:vml" xmlns:wp14="http://schemas.microsoft.com/office/word/2010/wordprocessingDrawing" xmlns:wp="http://schemas.openxmlformats.org/drawingml/2006/wordprocessingDrawing" xmlns:w10="urn:schemas-microsoft-com:office:word" xmlns:w="http://schemas.openxmlformats.org/wordprocessingml/2006/main" xmlns:w14="http://schemas.microsoft.com/office/word/2010/wordml" xmlns:w15="http://schemas.microsoft.com/office/word/2012/wordml" xmlns:wpg="http://schemas.microsoft.com/office/word/2010/wordprocessingGroup" xmlns:wpi="http://schemas.microsoft.com/office/word/2010/wordprocessingInk" xmlns:wne="http://schemas.microsoft.com/office/word/2006/wordml" xmlns:wps="http://schemas.microsoft.com/office/word/2010/wordprocessingShape" mc:Ignorable="w14 w15 wp14">
   <w:body>
     <w:p>
       <w:r>
@@ -325,8 +325,6 @@
             <w:r>
               <w:t>Login should not be required.</w:t>
             </w:r>
-            <w:bookmarkStart w:id="0" w:name="_GoBack"/>
-            <w:bookmarkEnd w:id="0"/>
           </w:p>
         </w:tc>
         <w:tc>
@@ -347,6 +345,487 @@
         <w:t xml:space="preserve">:  </w:t>
       </w:r>
     </w:p>
+    <w:tbl>
+      <w:tblPr>
+        <w:tblStyle w:val="TableGrid"/>
+        <w:tblW w:w="0" w:type="auto"/>
+        <w:tblLook w:val="04A0" w:firstRow="1" w:lastRow="0" w:firstColumn="1" w:lastColumn="0" w:noHBand="0" w:noVBand="1"/>
+      </w:tblPr>
+      <w:tblGrid>
+        <w:gridCol w:w="1552"/>
+        <w:gridCol w:w="4044"/>
+        <w:gridCol w:w="2323"/>
+        <w:gridCol w:w="1431"/>
+      </w:tblGrid>
+      <w:tr>
+        <w:trPr>
+          <w:trHeight w:val="548"/>
+        </w:trPr>
+        <w:tc>
+          <w:tcPr>
+            <w:tcW w:w="1736" w:type="dxa"/>
+          </w:tcPr>
+          <w:p>
+            <w:r>
+              <w:t>Scenario</w:t>
+            </w:r>
+          </w:p>
+        </w:tc>
+        <w:tc>
+          <w:tcPr>
+            <w:tcW w:w="4044" w:type="dxa"/>
+          </w:tcPr>
+          <w:p>
+            <w:r>
+              <w:t xml:space="preserve">Test Step </w:t>
+            </w:r>
+          </w:p>
+        </w:tc>
+        <w:tc>
+          <w:tcPr>
+            <w:tcW w:w="1919" w:type="dxa"/>
+          </w:tcPr>
+          <w:p>
+            <w:r>
+              <w:t>Expected Outcome</w:t>
+            </w:r>
+          </w:p>
+        </w:tc>
+        <w:tc>
+          <w:tcPr>
+            <w:tcW w:w="1651" w:type="dxa"/>
+          </w:tcPr>
+          <w:p>
+            <w:r>
+              <w:t>Actual Outcome</w:t>
+            </w:r>
+          </w:p>
+        </w:tc>
+      </w:tr>
+      <w:tr>
+        <w:trPr>
+          <w:trHeight w:val="548"/>
+        </w:trPr>
+        <w:tc>
+          <w:tcPr>
+            <w:tcW w:w="1736" w:type="dxa"/>
+          </w:tcPr>
+          <w:p>
+            <w:r>
+              <w:t>Verify that Application is deploying properly</w:t>
+            </w:r>
+          </w:p>
+        </w:tc>
+        <w:tc>
+          <w:tcPr>
+            <w:tcW w:w="4044" w:type="dxa"/>
+          </w:tcPr>
+          <w:p>
+            <w:r>
+              <w:t>Follow steps in server application deployment documentation and view the logs for any errors</w:t>
+            </w:r>
+          </w:p>
+        </w:tc>
+        <w:tc>
+          <w:tcPr>
+            <w:tcW w:w="1919" w:type="dxa"/>
+          </w:tcPr>
+          <w:p>
+            <w:r>
+              <w:t>Log Message:</w:t>
+            </w:r>
+          </w:p>
+          <w:p>
+            <w:pPr>
+              <w:rPr>
+                <w:i/>
+              </w:rPr>
+            </w:pPr>
+            <w:r>
+              <w:rPr>
+                <w:i/>
+              </w:rPr>
+              <w:t>“INFO: Deployment of web application archive /opt/</w:t>
+            </w:r>
+            <w:proofErr w:type="spellStart"/>
+            <w:r>
+              <w:rPr>
+                <w:i/>
+              </w:rPr>
+              <w:t>bitnami</w:t>
+            </w:r>
+            <w:proofErr w:type="spellEnd"/>
+            <w:r>
+              <w:rPr>
+                <w:i/>
+              </w:rPr>
+              <w:t>/apache-tomcat/</w:t>
+            </w:r>
+            <w:proofErr w:type="spellStart"/>
+            <w:r>
+              <w:rPr>
+                <w:i/>
+              </w:rPr>
+              <w:t>webapps</w:t>
+            </w:r>
+            <w:proofErr w:type="spellEnd"/>
+            <w:r>
+              <w:rPr>
+                <w:i/>
+              </w:rPr>
+              <w:t>/litter-service-</w:t>
+            </w:r>
+            <w:proofErr w:type="spellStart"/>
+            <w:r>
+              <w:rPr>
+                <w:i/>
+              </w:rPr>
+              <w:t>webapp.war</w:t>
+            </w:r>
+            <w:proofErr w:type="spellEnd"/>
+            <w:r>
+              <w:rPr>
+                <w:i/>
+              </w:rPr>
+              <w:t xml:space="preserve"> has finished in 1,913 </w:t>
+            </w:r>
+            <w:proofErr w:type="spellStart"/>
+            <w:r>
+              <w:rPr>
+                <w:i/>
+              </w:rPr>
+              <w:t>ms</w:t>
+            </w:r>
+            <w:proofErr w:type="spellEnd"/>
+            <w:r>
+              <w:rPr>
+                <w:i/>
+              </w:rPr>
+              <w:t>”</w:t>
+            </w:r>
+          </w:p>
+        </w:tc>
+        <w:tc>
+          <w:tcPr>
+            <w:tcW w:w="1651" w:type="dxa"/>
+          </w:tcPr>
+          <w:p/>
+        </w:tc>
+      </w:tr>
+      <w:tr>
+        <w:tc>
+          <w:tcPr>
+            <w:tcW w:w="1736" w:type="dxa"/>
+          </w:tcPr>
+          <w:p>
+            <w:r>
+              <w:t>Verify application folder on server is configured properly</w:t>
+            </w:r>
+          </w:p>
+        </w:tc>
+        <w:tc>
+          <w:tcPr>
+            <w:tcW w:w="4044" w:type="dxa"/>
+          </w:tcPr>
+          <w:p>
+            <w:r>
+              <w:t xml:space="preserve">Visit: </w:t>
+            </w:r>
+            <w:hyperlink r:id="rId5" w:history="1">
+              <w:r>
+                <w:rPr>
+                  <w:rStyle w:val="Hyperlink"/>
+                </w:rPr>
+                <w:t>http</w:t>
+              </w:r>
+              <w:r>
+                <w:rPr>
+                  <w:rStyle w:val="Hyperlink"/>
+                </w:rPr>
+                <w:t>:</w:t>
+              </w:r>
+              <w:r>
+                <w:rPr>
+                  <w:rStyle w:val="Hyperlink"/>
+                </w:rPr>
+                <w:t>//cstserver2a.bitnamiapp.com/litter-service-webapp/</w:t>
+              </w:r>
+            </w:hyperlink>
+          </w:p>
+          <w:p>
+            <w:pPr>
+              <w:rPr>
+                <w:sz w:val="24"/>
+                <w:szCs w:val="24"/>
+              </w:rPr>
+            </w:pPr>
+            <w:r>
+              <w:t>In a web browser</w:t>
+            </w:r>
+          </w:p>
+        </w:tc>
+        <w:tc>
+          <w:tcPr>
+            <w:tcW w:w="1919" w:type="dxa"/>
+          </w:tcPr>
+          <w:p>
+            <w:r>
+              <w:rPr>
+                <w:sz w:val="24"/>
+                <w:szCs w:val="24"/>
+              </w:rPr>
+              <w:t xml:space="preserve"> </w:t>
+            </w:r>
+            <w:r>
+              <w:rPr>
+                <w:b/>
+                <w:i/>
+                <w:sz w:val="24"/>
+                <w:szCs w:val="24"/>
+              </w:rPr>
+              <w:t>“</w:t>
+            </w:r>
+            <w:r>
+              <w:rPr>
+                <w:rFonts w:ascii="Times" w:eastAsia="Times New Roman" w:hAnsi="Times"/>
+                <w:i/>
+                <w:color w:val="000000"/>
+                <w:sz w:val="24"/>
+                <w:szCs w:val="24"/>
+              </w:rPr>
+              <w:t xml:space="preserve">Jersey </w:t>
+            </w:r>
+            <w:proofErr w:type="spellStart"/>
+            <w:r>
+              <w:rPr>
+                <w:rFonts w:ascii="Times" w:eastAsia="Times New Roman" w:hAnsi="Times"/>
+                <w:i/>
+                <w:color w:val="000000"/>
+                <w:sz w:val="24"/>
+                <w:szCs w:val="24"/>
+              </w:rPr>
+              <w:t>RESTful</w:t>
+            </w:r>
+            <w:proofErr w:type="spellEnd"/>
+            <w:r>
+              <w:rPr>
+                <w:rFonts w:ascii="Times" w:eastAsia="Times New Roman" w:hAnsi="Times"/>
+                <w:i/>
+                <w:color w:val="000000"/>
+                <w:sz w:val="24"/>
+                <w:szCs w:val="24"/>
+              </w:rPr>
+              <w:t xml:space="preserve"> Web Application!</w:t>
+            </w:r>
+            <w:r>
+              <w:rPr>
+                <w:rFonts w:ascii="Times" w:eastAsia="Times New Roman" w:hAnsi="Times"/>
+                <w:b/>
+                <w:i/>
+                <w:color w:val="000000"/>
+                <w:sz w:val="24"/>
+                <w:szCs w:val="24"/>
+              </w:rPr>
+              <w:t>”</w:t>
+            </w:r>
+            <w:r>
+              <w:rPr>
+                <w:rFonts w:ascii="Times" w:eastAsia="Times New Roman" w:hAnsi="Times"/>
+                <w:b/>
+                <w:color w:val="000000"/>
+                <w:sz w:val="24"/>
+                <w:szCs w:val="24"/>
+              </w:rPr>
+              <w:t xml:space="preserve"> </w:t>
+            </w:r>
+            <w:r>
+              <w:rPr>
+                <w:rFonts w:ascii="Times" w:eastAsia="Times New Roman" w:hAnsi="Times"/>
+                <w:color w:val="000000"/>
+                <w:sz w:val="24"/>
+                <w:szCs w:val="24"/>
+              </w:rPr>
+              <w:t>message is displayed</w:t>
+            </w:r>
+          </w:p>
+        </w:tc>
+        <w:tc>
+          <w:tcPr>
+            <w:tcW w:w="1651" w:type="dxa"/>
+          </w:tcPr>
+          <w:p/>
+        </w:tc>
+      </w:tr>
+      <w:tr>
+        <w:tc>
+          <w:tcPr>
+            <w:tcW w:w="1736" w:type="dxa"/>
+          </w:tcPr>
+          <w:p>
+            <w:r>
+              <w:t xml:space="preserve">Verify the application is returning </w:t>
+            </w:r>
+            <w:r>
+              <w:lastRenderedPageBreak/>
+              <w:t>JSON data for the event-list</w:t>
+            </w:r>
+          </w:p>
+        </w:tc>
+        <w:tc>
+          <w:tcPr>
+            <w:tcW w:w="4044" w:type="dxa"/>
+          </w:tcPr>
+          <w:p>
+            <w:r>
+              <w:lastRenderedPageBreak/>
+              <w:t xml:space="preserve">Visit: </w:t>
+            </w:r>
+          </w:p>
+          <w:p>
+            <w:hyperlink r:id="rId6" w:history="1">
+              <w:r>
+                <w:rPr>
+                  <w:rStyle w:val="Hyperlink"/>
+                </w:rPr>
+                <w:t>https://cstserver2a.bitnamiapp.com/litter-service-webapp/webapi/event-list/</w:t>
+              </w:r>
+            </w:hyperlink>
+          </w:p>
+          <w:p>
+            <w:r>
+              <w:lastRenderedPageBreak/>
+              <w:t>In a web browser</w:t>
+            </w:r>
+          </w:p>
+        </w:tc>
+        <w:tc>
+          <w:tcPr>
+            <w:tcW w:w="1919" w:type="dxa"/>
+          </w:tcPr>
+          <w:p>
+            <w:r>
+              <w:lastRenderedPageBreak/>
+              <w:t>Return 4 data objects in JSON format</w:t>
+            </w:r>
+          </w:p>
+        </w:tc>
+        <w:tc>
+          <w:tcPr>
+            <w:tcW w:w="1651" w:type="dxa"/>
+          </w:tcPr>
+          <w:p/>
+        </w:tc>
+      </w:tr>
+      <w:tr>
+        <w:tc>
+          <w:tcPr>
+            <w:tcW w:w="1736" w:type="dxa"/>
+          </w:tcPr>
+          <w:p>
+            <w:r>
+              <w:lastRenderedPageBreak/>
+              <w:t>Verify the application is returning Litter List data</w:t>
+            </w:r>
+          </w:p>
+        </w:tc>
+        <w:tc>
+          <w:tcPr>
+            <w:tcW w:w="4044" w:type="dxa"/>
+          </w:tcPr>
+          <w:p>
+            <w:r>
+              <w:t>Visit:</w:t>
+            </w:r>
+          </w:p>
+          <w:p>
+            <w:hyperlink r:id="rId7" w:history="1">
+              <w:r>
+                <w:rPr>
+                  <w:rStyle w:val="Hyperlink"/>
+                </w:rPr>
+                <w:t>https://cstserver2a.bitnamiapp.com/litter-service-webapp/webapi/litter-list/</w:t>
+              </w:r>
+            </w:hyperlink>
+          </w:p>
+          <w:p>
+            <w:r>
+              <w:t>In a web browser</w:t>
+            </w:r>
+          </w:p>
+        </w:tc>
+        <w:tc>
+          <w:tcPr>
+            <w:tcW w:w="1919" w:type="dxa"/>
+          </w:tcPr>
+          <w:p>
+            <w:r>
+              <w:t>Return list of litter objects in the database in JSON format</w:t>
+            </w:r>
+            <w:bookmarkStart w:id="0" w:name="_GoBack"/>
+            <w:bookmarkEnd w:id="0"/>
+          </w:p>
+        </w:tc>
+        <w:tc>
+          <w:tcPr>
+            <w:tcW w:w="1651" w:type="dxa"/>
+          </w:tcPr>
+          <w:p/>
+        </w:tc>
+      </w:tr>
+      <w:tr>
+        <w:tc>
+          <w:tcPr>
+            <w:tcW w:w="1736" w:type="dxa"/>
+          </w:tcPr>
+          <w:p/>
+        </w:tc>
+        <w:tc>
+          <w:tcPr>
+            <w:tcW w:w="4044" w:type="dxa"/>
+          </w:tcPr>
+          <w:p/>
+        </w:tc>
+        <w:tc>
+          <w:tcPr>
+            <w:tcW w:w="1919" w:type="dxa"/>
+          </w:tcPr>
+          <w:p/>
+        </w:tc>
+        <w:tc>
+          <w:tcPr>
+            <w:tcW w:w="1651" w:type="dxa"/>
+          </w:tcPr>
+          <w:p/>
+        </w:tc>
+      </w:tr>
+      <w:tr>
+        <w:tc>
+          <w:tcPr>
+            <w:tcW w:w="1736" w:type="dxa"/>
+          </w:tcPr>
+          <w:p/>
+        </w:tc>
+        <w:tc>
+          <w:tcPr>
+            <w:tcW w:w="4044" w:type="dxa"/>
+          </w:tcPr>
+          <w:p/>
+        </w:tc>
+        <w:tc>
+          <w:tcPr>
+            <w:tcW w:w="1919" w:type="dxa"/>
+          </w:tcPr>
+          <w:p/>
+        </w:tc>
+        <w:tc>
+          <w:tcPr>
+            <w:tcW w:w="1651" w:type="dxa"/>
+          </w:tcPr>
+          <w:p/>
+        </w:tc>
+      </w:tr>
+    </w:tbl>
+    <w:p/>
     <w:sectPr>
       <w:pgSz w:w="12240" w:h="15840"/>
       <w:pgMar w:top="1440" w:right="1440" w:bottom="1440" w:left="1440" w:header="720" w:footer="720" w:gutter="0"/>
@@ -374,7 +853,7 @@
       </w:pPr>
     </w:pPrDefault>
   </w:docDefaults>
-  <w:latentStyles w:defLockedState="0" w:defUIPriority="99" w:defSemiHidden="0" w:defUnhideWhenUsed="0" w:defQFormat="0" w:count="371">
+  <w:latentStyles w:defLockedState="0" w:defUIPriority="99" w:defSemiHidden="0" w:defUnhideWhenUsed="0" w:defQFormat="0" w:count="380">
     <w:lsdException w:name="Normal" w:uiPriority="0" w:qFormat="1"/>
     <w:lsdException w:name="heading 1" w:uiPriority="9" w:qFormat="1"/>
     <w:lsdException w:name="heading 2" w:semiHidden="1" w:uiPriority="9" w:unhideWhenUsed="1" w:qFormat="1"/>
@@ -751,6 +1230,25 @@
     <w:name w:val="Normal"/>
     <w:qFormat/>
   </w:style>
+  <w:style w:type="paragraph" w:styleId="Heading2">
+    <w:name w:val="heading 2"/>
+    <w:basedOn w:val="Normal"/>
+    <w:link w:val="Heading2Char"/>
+    <w:uiPriority w:val="9"/>
+    <w:qFormat/>
+    <w:rsid w:val="00687116"/>
+    <w:pPr>
+      <w:spacing w:before="100" w:beforeAutospacing="1" w:after="100" w:afterAutospacing="1" w:line="240" w:lineRule="auto"/>
+      <w:outlineLvl w:val="1"/>
+    </w:pPr>
+    <w:rPr>
+      <w:rFonts w:ascii="Times New Roman" w:hAnsi="Times New Roman" w:cs="Times New Roman"/>
+      <w:b/>
+      <w:bCs/>
+      <w:sz w:val="36"/>
+      <w:szCs w:val="36"/>
+    </w:rPr>
+  </w:style>
   <w:style w:type="character" w:default="1" w:styleId="DefaultParagraphFont">
     <w:name w:val="Default Paragraph Font"/>
     <w:uiPriority w:val="1"/>
@@ -787,6 +1285,7 @@
       <w:spacing w:line="240" w:lineRule="auto"/>
     </w:pPr>
     <w:tblPr>
+      <w:tblInd w:w="0" w:type="dxa"/>
       <w:tblBorders>
         <w:top w:val="single" w:sz="4" w:space="0" w:color="auto"/>
         <w:left w:val="single" w:sz="4" w:space="0" w:color="auto"/>
@@ -795,7 +1294,50 @@
         <w:insideH w:val="single" w:sz="4" w:space="0" w:color="auto"/>
         <w:insideV w:val="single" w:sz="4" w:space="0" w:color="auto"/>
       </w:tblBorders>
+      <w:tblCellMar>
+        <w:top w:w="0" w:type="dxa"/>
+        <w:left w:w="108" w:type="dxa"/>
+        <w:bottom w:w="0" w:type="dxa"/>
+        <w:right w:w="108" w:type="dxa"/>
+      </w:tblCellMar>
     </w:tblPr>
+  </w:style>
+  <w:style w:type="character" w:styleId="Hyperlink">
+    <w:name w:val="Hyperlink"/>
+    <w:basedOn w:val="DefaultParagraphFont"/>
+    <w:uiPriority w:val="99"/>
+    <w:unhideWhenUsed/>
+    <w:rsid w:val="00687116"/>
+    <w:rPr>
+      <w:color w:val="0563C1" w:themeColor="hyperlink"/>
+      <w:u w:val="single"/>
+    </w:rPr>
+  </w:style>
+  <w:style w:type="character" w:customStyle="1" w:styleId="Heading2Char">
+    <w:name w:val="Heading 2 Char"/>
+    <w:basedOn w:val="DefaultParagraphFont"/>
+    <w:link w:val="Heading2"/>
+    <w:uiPriority w:val="9"/>
+    <w:rsid w:val="00687116"/>
+    <w:rPr>
+      <w:rFonts w:ascii="Times New Roman" w:hAnsi="Times New Roman" w:cs="Times New Roman"/>
+      <w:b/>
+      <w:bCs/>
+      <w:sz w:val="36"/>
+      <w:szCs w:val="36"/>
+    </w:rPr>
+  </w:style>
+  <w:style w:type="character" w:styleId="FollowedHyperlink">
+    <w:name w:val="FollowedHyperlink"/>
+    <w:basedOn w:val="DefaultParagraphFont"/>
+    <w:uiPriority w:val="99"/>
+    <w:semiHidden/>
+    <w:unhideWhenUsed/>
+    <w:rsid w:val="00687116"/>
+    <w:rPr>
+      <w:color w:val="954F72" w:themeColor="followedHyperlink"/>
+      <w:u w:val="single"/>
+    </w:rPr>
   </w:style>
 </w:styles>
 </file>
@@ -1059,4 +1601,16 @@
     </a:ext>
   </a:extLst>
 </a:theme>
+</file>
+
+<file path=customXml/item1.xml><?xml version="1.0" encoding="utf-8"?>
+<b:Sources xmlns:b="http://schemas.openxmlformats.org/officeDocument/2006/bibliography" xmlns="http://schemas.openxmlformats.org/officeDocument/2006/bibliography" SelectedStyle="/APA.XSL" StyleName="APA"/>
+</file>
+
+<file path=customXml/itemProps1.xml><?xml version="1.0" encoding="utf-8"?>
+<ds:datastoreItem xmlns:ds="http://schemas.openxmlformats.org/officeDocument/2006/customXml" ds:itemID="{6F3AE79C-857C-7345-99D4-2CB0F1889DAE}">
+  <ds:schemaRefs>
+    <ds:schemaRef ds:uri="http://schemas.openxmlformats.org/officeDocument/2006/bibliography"/>
+  </ds:schemaRefs>
+</ds:datastoreItem>
 </file>
</xml_diff>